<commit_message>
Changed from method to lambda, and added reference for delegate with lambda
</commit_message>
<xml_diff>
--- a/README/References.docx
+++ b/README/References.docx
@@ -1,6 +1,6 @@
 
 <file path=word/document.xml><?xml version="1.0" encoding="utf-8"?>
-<w:document xmlns:wpc="http://schemas.microsoft.com/office/word/2010/wordprocessingCanvas" xmlns:cx="http://schemas.microsoft.com/office/drawing/2014/chartex" xmlns:cx1="http://schemas.microsoft.com/office/drawing/2015/9/8/chartex" xmlns:cx2="http://schemas.microsoft.com/office/drawing/2015/10/21/chartex" xmlns:cx3="http://schemas.microsoft.com/office/drawing/2016/5/9/chartex" xmlns:cx4="http://schemas.microsoft.com/office/drawing/2016/5/10/chartex" xmlns:cx5="http://schemas.microsoft.com/office/drawing/2016/5/11/chartex" xmlns:cx6="http://schemas.microsoft.com/office/drawing/2016/5/12/chartex" xmlns:cx7="http://schemas.microsoft.com/office/drawing/2016/5/13/chartex" xmlns:cx8="http://schemas.microsoft.com/office/drawing/2016/5/14/chartex" xmlns:mc="http://schemas.openxmlformats.org/markup-compatibility/2006" xmlns:aink="http://schemas.microsoft.com/office/drawing/2016/ink" xmlns:am3d="http://schemas.microsoft.com/office/drawing/2017/model3d" xmlns:o="urn:schemas-microsoft-com:office:office" xmlns:oel="http://schemas.microsoft.com/office/2019/extlst" xmlns:r="http://schemas.openxmlformats.org/officeDocument/2006/relationships" xmlns:m="http://schemas.openxmlformats.org/officeDocument/2006/math" xmlns:v="urn:schemas-microsoft-com:vml" xmlns:wp14="http://schemas.microsoft.com/office/word/2010/wordprocessingDrawing" xmlns:wp="http://schemas.openxmlformats.org/drawingml/2006/wordprocessingDrawing" xmlns:w10="urn:schemas-microsoft-com:office:word" xmlns:w="http://schemas.openxmlformats.org/wordprocessingml/2006/main" xmlns:w14="http://schemas.microsoft.com/office/word/2010/wordml" xmlns:w15="http://schemas.microsoft.com/office/word/2012/wordml" xmlns:w16cex="http://schemas.microsoft.com/office/word/2018/wordml/cex" xmlns:w16cid="http://schemas.microsoft.com/office/word/2016/wordml/cid" xmlns:w16="http://schemas.microsoft.com/office/word/2018/wordml" xmlns:w16sdtdh="http://schemas.microsoft.com/office/word/2020/wordml/sdtdatahash" xmlns:w16se="http://schemas.microsoft.com/office/word/2015/wordml/symex" xmlns:wpg="http://schemas.microsoft.com/office/word/2010/wordprocessingGroup" xmlns:wpi="http://schemas.microsoft.com/office/word/2010/wordprocessingInk" xmlns:wne="http://schemas.microsoft.com/office/word/2006/wordml" xmlns:wps="http://schemas.microsoft.com/office/word/2010/wordprocessingShape" mc:Ignorable="w14 w15 w16se w16cid w16 w16cex w16sdtdh wp14">
+<w:document xmlns:wpc="http://schemas.microsoft.com/office/word/2010/wordprocessingCanvas" xmlns:cx="http://schemas.microsoft.com/office/drawing/2014/chartex" xmlns:cx1="http://schemas.microsoft.com/office/drawing/2015/9/8/chartex" xmlns:cx2="http://schemas.microsoft.com/office/drawing/2015/10/21/chartex" xmlns:cx3="http://schemas.microsoft.com/office/drawing/2016/5/9/chartex" xmlns:cx4="http://schemas.microsoft.com/office/drawing/2016/5/10/chartex" xmlns:cx5="http://schemas.microsoft.com/office/drawing/2016/5/11/chartex" xmlns:cx6="http://schemas.microsoft.com/office/drawing/2016/5/12/chartex" xmlns:cx7="http://schemas.microsoft.com/office/drawing/2016/5/13/chartex" xmlns:cx8="http://schemas.microsoft.com/office/drawing/2016/5/14/chartex" xmlns:mc="http://schemas.openxmlformats.org/markup-compatibility/2006" xmlns:aink="http://schemas.microsoft.com/office/drawing/2016/ink" xmlns:am3d="http://schemas.microsoft.com/office/drawing/2017/model3d" xmlns:o="urn:schemas-microsoft-com:office:office" xmlns:oel="http://schemas.microsoft.com/office/2019/extlst" xmlns:r="http://schemas.openxmlformats.org/officeDocument/2006/relationships" xmlns:m="http://schemas.openxmlformats.org/officeDocument/2006/math" xmlns:v="urn:schemas-microsoft-com:vml" xmlns:wp14="http://schemas.microsoft.com/office/word/2010/wordprocessingDrawing" xmlns:wp="http://schemas.openxmlformats.org/drawingml/2006/wordprocessingDrawing" xmlns:w10="urn:schemas-microsoft-com:office:word" xmlns:w="http://schemas.openxmlformats.org/wordprocessingml/2006/main" xmlns:w14="http://schemas.microsoft.com/office/word/2010/wordml" xmlns:w15="http://schemas.microsoft.com/office/word/2012/wordml" xmlns:w16cex="http://schemas.microsoft.com/office/word/2018/wordml/cex" xmlns:w16cid="http://schemas.microsoft.com/office/word/2016/wordml/cid" xmlns:w16="http://schemas.microsoft.com/office/word/2018/wordml" xmlns:w16du="http://schemas.microsoft.com/office/word/2023/wordml/word16du" xmlns:w16sdtdh="http://schemas.microsoft.com/office/word/2020/wordml/sdtdatahash" xmlns:w16se="http://schemas.microsoft.com/office/word/2015/wordml/symex" xmlns:wpg="http://schemas.microsoft.com/office/word/2010/wordprocessingGroup" xmlns:wpi="http://schemas.microsoft.com/office/word/2010/wordprocessingInk" xmlns:wne="http://schemas.microsoft.com/office/word/2006/wordml" xmlns:wps="http://schemas.microsoft.com/office/word/2010/wordprocessingShape" mc:Ignorable="w14 w15 w16se w16cid w16 w16cex w16sdtdh w16du wp14">
   <w:body>
     <w:p>
       <w:pPr>
@@ -18,32 +18,16 @@
         <w:t xml:space="preserve">We decided to use Dragon images online </w:t>
       </w:r>
       <w:r>
-        <w:t xml:space="preserve">for our project which includes </w:t>
-      </w:r>
-      <w:proofErr w:type="spellStart"/>
-      <w:r>
-        <w:t>D&amp;D</w:t>
-      </w:r>
-      <w:r>
-        <w:t>Beyond</w:t>
-      </w:r>
-      <w:proofErr w:type="spellEnd"/>
-      <w:r>
-        <w:t xml:space="preserve"> (2022) that we used for the Ice Dragon. </w:t>
+        <w:t>for our project which includes D&amp;D</w:t>
+      </w:r>
+      <w:r>
+        <w:t xml:space="preserve">Beyond (2022) that we used for the Ice Dragon. </w:t>
       </w:r>
       <w:r>
         <w:t>Crunchyroll ([s.a.]) that we used for our Wind Dragon</w:t>
       </w:r>
       <w:r>
-        <w:t xml:space="preserve">. Luo </w:t>
-      </w:r>
-      <w:proofErr w:type="spellStart"/>
-      <w:r>
-        <w:t>Haitao</w:t>
-      </w:r>
-      <w:proofErr w:type="spellEnd"/>
-      <w:r>
-        <w:t xml:space="preserve"> (2016) who</w:t>
+        <w:t>. Luo Haitao (2016) who</w:t>
       </w:r>
       <w:r>
         <w:t xml:space="preserve"> made a very cool </w:t>
@@ -98,11 +82,9 @@
       <w:r>
         <w:t xml:space="preserve">the </w:t>
       </w:r>
-      <w:proofErr w:type="spellStart"/>
       <w:r>
         <w:t>TurnPlayerForm</w:t>
       </w:r>
-      <w:proofErr w:type="spellEnd"/>
       <w:r>
         <w:t xml:space="preserve"> class</w:t>
       </w:r>
@@ -136,13 +118,8 @@
       </w:r>
     </w:p>
     <w:p>
-      <w:proofErr w:type="spellStart"/>
-      <w:r>
-        <w:t>D&amp;DBeyond</w:t>
-      </w:r>
-      <w:proofErr w:type="spellEnd"/>
-      <w:r>
-        <w:t xml:space="preserve">. 2022. Dragon Tactics: Follow These Tips for Truly Legendary Dragon Encounters. [Online]. Available at: </w:t>
+      <w:r>
+        <w:t xml:space="preserve">D&amp;DBeyond. 2022. Dragon Tactics: Follow These Tips for Truly Legendary Dragon Encounters. [Online]. Available at: </w:t>
       </w:r>
       <w:hyperlink r:id="rId5" w:history="1">
         <w:r>
@@ -158,15 +135,7 @@
     </w:p>
     <w:p>
       <w:r>
-        <w:t xml:space="preserve">Luo </w:t>
-      </w:r>
-      <w:proofErr w:type="spellStart"/>
-      <w:r>
-        <w:t>Haitao</w:t>
-      </w:r>
-      <w:proofErr w:type="spellEnd"/>
-      <w:r>
-        <w:t xml:space="preserve">. 2016. Dragon5, Luo Tang. [Online]. Available at: </w:t>
+        <w:t xml:space="preserve">Luo Haitao. 2016. Dragon5, Luo Tang. [Online]. Available at: </w:t>
       </w:r>
       <w:hyperlink r:id="rId6" w:history="1">
         <w:r>
@@ -182,15 +151,7 @@
     </w:p>
     <w:p>
       <w:r>
-        <w:t xml:space="preserve">Microsoft. [s.a.]. </w:t>
-      </w:r>
-      <w:proofErr w:type="spellStart"/>
-      <w:r>
-        <w:t>Form.FormClosing</w:t>
-      </w:r>
-      <w:proofErr w:type="spellEnd"/>
-      <w:r>
-        <w:t xml:space="preserve"> Event (Version 8.0) [Source code]. </w:t>
+        <w:t xml:space="preserve">Microsoft. [s.a.]. Form.FormClosing Event (Version 8.0) [Source code]. </w:t>
       </w:r>
       <w:hyperlink r:id="rId7" w:anchor="system-windows-forms-form-formclosing" w:history="1">
         <w:r>
@@ -211,21 +172,8 @@
       </w:r>
     </w:p>
     <w:p>
-      <w:proofErr w:type="spellStart"/>
-      <w:r>
-        <w:t>Mircrosoft</w:t>
-      </w:r>
-      <w:proofErr w:type="spellEnd"/>
-      <w:r>
-        <w:t xml:space="preserve">. [s.a.]. </w:t>
-      </w:r>
-      <w:proofErr w:type="spellStart"/>
-      <w:r>
-        <w:t>FormClosingEventHandler</w:t>
-      </w:r>
-      <w:proofErr w:type="spellEnd"/>
-      <w:r>
-        <w:t xml:space="preserve"> Delegate (Version 8.0) [Source code]. </w:t>
+      <w:r>
+        <w:t xml:space="preserve">Mircrosoft. [s.a.]. FormClosingEventHandler Delegate (Version 8.0) [Source code]. </w:t>
       </w:r>
       <w:hyperlink r:id="rId8" w:anchor="definition" w:history="1">
         <w:r>
@@ -265,6 +213,68 @@
       </w:hyperlink>
       <w:r>
         <w:t xml:space="preserve"> [Accessed 27 March 2024]</w:t>
+      </w:r>
+    </w:p>
+    <w:p>
+      <w:r>
+        <w:rPr>
+          <w:i/>
+          <w:iCs/>
+        </w:rPr>
+        <w:t>What are Delegates? (C# Basics, Lambda, Action, Func)</w:t>
+      </w:r>
+      <w:r>
+        <w:t xml:space="preserve">. </w:t>
+      </w:r>
+      <w:r>
+        <w:t>2020</w:t>
+      </w:r>
+      <w:r>
+        <w:t xml:space="preserve">. YouTube video, added by </w:t>
+      </w:r>
+      <w:r>
+        <w:t>Code Monkey</w:t>
+      </w:r>
+      <w:r>
+        <w:t>.</w:t>
+      </w:r>
+      <w:r>
+        <w:t xml:space="preserve"> </w:t>
+      </w:r>
+      <w:r>
+        <w:t xml:space="preserve">[Online]. Available at: </w:t>
+      </w:r>
+      <w:hyperlink r:id="rId10" w:history="1">
+        <w:r>
+          <w:rPr>
+            <w:rStyle w:val="Hyperlink"/>
+          </w:rPr>
+          <w:t>https://www.youtube.com/watch?v=3ZfwqWl-YI0</w:t>
+        </w:r>
+      </w:hyperlink>
+      <w:r>
+        <w:t xml:space="preserve"> </w:t>
+      </w:r>
+      <w:r>
+        <w:t xml:space="preserve">[Accessed </w:t>
+      </w:r>
+      <w:r>
+        <w:t>10</w:t>
+      </w:r>
+      <w:r>
+        <w:t xml:space="preserve"> </w:t>
+      </w:r>
+      <w:r>
+        <w:t>May</w:t>
+      </w:r>
+      <w:r>
+        <w:t xml:space="preserve"> </w:t>
+      </w:r>
+      <w:r>
+        <w:t>2024</w:t>
+      </w:r>
+      <w:r>
+        <w:t>].</w:t>
       </w:r>
     </w:p>
     <w:sectPr>
@@ -278,7 +288,7 @@
 </file>
 
 <file path=word/styles.xml><?xml version="1.0" encoding="utf-8"?>
-<w:styles xmlns:mc="http://schemas.openxmlformats.org/markup-compatibility/2006" xmlns:r="http://schemas.openxmlformats.org/officeDocument/2006/relationships" xmlns:w="http://schemas.openxmlformats.org/wordprocessingml/2006/main" xmlns:w14="http://schemas.microsoft.com/office/word/2010/wordml" xmlns:w15="http://schemas.microsoft.com/office/word/2012/wordml" xmlns:w16cex="http://schemas.microsoft.com/office/word/2018/wordml/cex" xmlns:w16cid="http://schemas.microsoft.com/office/word/2016/wordml/cid" xmlns:w16="http://schemas.microsoft.com/office/word/2018/wordml" xmlns:w16sdtdh="http://schemas.microsoft.com/office/word/2020/wordml/sdtdatahash" xmlns:w16se="http://schemas.microsoft.com/office/word/2015/wordml/symex" mc:Ignorable="w14 w15 w16se w16cid w16 w16cex w16sdtdh">
+<w:styles xmlns:mc="http://schemas.openxmlformats.org/markup-compatibility/2006" xmlns:r="http://schemas.openxmlformats.org/officeDocument/2006/relationships" xmlns:w="http://schemas.openxmlformats.org/wordprocessingml/2006/main" xmlns:w14="http://schemas.microsoft.com/office/word/2010/wordml" xmlns:w15="http://schemas.microsoft.com/office/word/2012/wordml" xmlns:w16cex="http://schemas.microsoft.com/office/word/2018/wordml/cex" xmlns:w16cid="http://schemas.microsoft.com/office/word/2016/wordml/cid" xmlns:w16="http://schemas.microsoft.com/office/word/2018/wordml" xmlns:w16du="http://schemas.microsoft.com/office/word/2023/wordml/word16du" xmlns:w16sdtdh="http://schemas.microsoft.com/office/word/2020/wordml/sdtdatahash" xmlns:w16se="http://schemas.microsoft.com/office/word/2015/wordml/symex" mc:Ignorable="w14 w15 w16se w16cid w16 w16cex w16sdtdh w16du">
   <w:docDefaults>
     <w:rPrDefault>
       <w:rPr>

</xml_diff>

<commit_message>
Added references for lambda expressions in StartGameForm
</commit_message>
<xml_diff>
--- a/README/References.docx
+++ b/README/References.docx
@@ -18,16 +18,32 @@
         <w:t xml:space="preserve">We decided to use Dragon images online </w:t>
       </w:r>
       <w:r>
-        <w:t>for our project which includes D&amp;D</w:t>
-      </w:r>
-      <w:r>
-        <w:t xml:space="preserve">Beyond (2022) that we used for the Ice Dragon. </w:t>
+        <w:t xml:space="preserve">for our project which includes </w:t>
+      </w:r>
+      <w:proofErr w:type="spellStart"/>
+      <w:r>
+        <w:t>D&amp;D</w:t>
+      </w:r>
+      <w:r>
+        <w:t>Beyond</w:t>
+      </w:r>
+      <w:proofErr w:type="spellEnd"/>
+      <w:r>
+        <w:t xml:space="preserve"> (2022) that we used for the Ice Dragon. </w:t>
       </w:r>
       <w:r>
         <w:t>Crunchyroll ([s.a.]) that we used for our Wind Dragon</w:t>
       </w:r>
       <w:r>
-        <w:t>. Luo Haitao (2016) who</w:t>
+        <w:t xml:space="preserve">. Luo </w:t>
+      </w:r>
+      <w:proofErr w:type="spellStart"/>
+      <w:r>
+        <w:t>Haitao</w:t>
+      </w:r>
+      <w:proofErr w:type="spellEnd"/>
+      <w:r>
+        <w:t xml:space="preserve"> (2016) who</w:t>
       </w:r>
       <w:r>
         <w:t xml:space="preserve"> made a very cool </w:t>
@@ -82,9 +98,19 @@
       <w:r>
         <w:t xml:space="preserve">the </w:t>
       </w:r>
+      <w:proofErr w:type="spellStart"/>
+      <w:r>
+        <w:t>StartGameForm</w:t>
+      </w:r>
+      <w:proofErr w:type="spellEnd"/>
+      <w:r>
+        <w:t xml:space="preserve"> and </w:t>
+      </w:r>
+      <w:proofErr w:type="spellStart"/>
       <w:r>
         <w:t>TurnPlayerForm</w:t>
       </w:r>
+      <w:proofErr w:type="spellEnd"/>
       <w:r>
         <w:t xml:space="preserve"> class</w:t>
       </w:r>
@@ -118,8 +144,13 @@
       </w:r>
     </w:p>
     <w:p>
-      <w:r>
-        <w:t xml:space="preserve">D&amp;DBeyond. 2022. Dragon Tactics: Follow These Tips for Truly Legendary Dragon Encounters. [Online]. Available at: </w:t>
+      <w:proofErr w:type="spellStart"/>
+      <w:r>
+        <w:t>D&amp;DBeyond</w:t>
+      </w:r>
+      <w:proofErr w:type="spellEnd"/>
+      <w:r>
+        <w:t xml:space="preserve">. 2022. Dragon Tactics: Follow These Tips for Truly Legendary Dragon Encounters. [Online]. Available at: </w:t>
       </w:r>
       <w:hyperlink r:id="rId5" w:history="1">
         <w:r>
@@ -135,7 +166,15 @@
     </w:p>
     <w:p>
       <w:r>
-        <w:t xml:space="preserve">Luo Haitao. 2016. Dragon5, Luo Tang. [Online]. Available at: </w:t>
+        <w:t xml:space="preserve">Luo </w:t>
+      </w:r>
+      <w:proofErr w:type="spellStart"/>
+      <w:r>
+        <w:t>Haitao</w:t>
+      </w:r>
+      <w:proofErr w:type="spellEnd"/>
+      <w:r>
+        <w:t xml:space="preserve">. 2016. Dragon5, Luo Tang. [Online]. Available at: </w:t>
       </w:r>
       <w:hyperlink r:id="rId6" w:history="1">
         <w:r>
@@ -151,7 +190,15 @@
     </w:p>
     <w:p>
       <w:r>
-        <w:t xml:space="preserve">Microsoft. [s.a.]. Form.FormClosing Event (Version 8.0) [Source code]. </w:t>
+        <w:t xml:space="preserve">Microsoft. [s.a.]. </w:t>
+      </w:r>
+      <w:proofErr w:type="spellStart"/>
+      <w:r>
+        <w:t>Form.FormClosing</w:t>
+      </w:r>
+      <w:proofErr w:type="spellEnd"/>
+      <w:r>
+        <w:t xml:space="preserve"> Event (Version 8.0) [Source code]. </w:t>
       </w:r>
       <w:hyperlink r:id="rId7" w:anchor="system-windows-forms-form-formclosing" w:history="1">
         <w:r>
@@ -172,8 +219,21 @@
       </w:r>
     </w:p>
     <w:p>
-      <w:r>
-        <w:t xml:space="preserve">Mircrosoft. [s.a.]. FormClosingEventHandler Delegate (Version 8.0) [Source code]. </w:t>
+      <w:proofErr w:type="spellStart"/>
+      <w:r>
+        <w:t>Mircrosoft</w:t>
+      </w:r>
+      <w:proofErr w:type="spellEnd"/>
+      <w:r>
+        <w:t xml:space="preserve">. [s.a.]. </w:t>
+      </w:r>
+      <w:proofErr w:type="spellStart"/>
+      <w:r>
+        <w:t>FormClosingEventHandler</w:t>
+      </w:r>
+      <w:proofErr w:type="spellEnd"/>
+      <w:r>
+        <w:t xml:space="preserve"> Delegate (Version 8.0) [Source code]. </w:t>
       </w:r>
       <w:hyperlink r:id="rId8" w:anchor="definition" w:history="1">
         <w:r>
@@ -221,30 +281,67 @@
           <w:i/>
           <w:iCs/>
         </w:rPr>
+        <w:t>Understand C# LAMBDA Expressions in only 2 minutes!</w:t>
+      </w:r>
+      <w:r>
+        <w:t xml:space="preserve">. 2023. YouTube video, added by </w:t>
+      </w:r>
+      <w:proofErr w:type="spellStart"/>
+      <w:r>
+        <w:t>tutorialsEU</w:t>
+      </w:r>
+      <w:proofErr w:type="spellEnd"/>
+      <w:r>
+        <w:t xml:space="preserve"> - C#</w:t>
+      </w:r>
+      <w:r>
+        <w:t xml:space="preserve">. [Online]. Available at: </w:t>
+      </w:r>
+      <w:hyperlink r:id="rId10" w:history="1">
+        <w:r>
+          <w:rPr>
+            <w:rStyle w:val="Hyperlink"/>
+          </w:rPr>
+          <w:t>https://www.youtube.com/watch?v=GSr7BpoMKBg</w:t>
+        </w:r>
+      </w:hyperlink>
+      <w:r>
+        <w:t xml:space="preserve"> </w:t>
+      </w:r>
+      <w:r>
+        <w:t xml:space="preserve">[Accessed </w:t>
+      </w:r>
+      <w:r>
+        <w:t>10</w:t>
+      </w:r>
+      <w:r>
+        <w:t xml:space="preserve"> </w:t>
+      </w:r>
+      <w:r>
+        <w:t>May</w:t>
+      </w:r>
+      <w:r>
+        <w:t xml:space="preserve"> </w:t>
+      </w:r>
+      <w:r>
+        <w:t>2024</w:t>
+      </w:r>
+      <w:r>
+        <w:t>].</w:t>
+      </w:r>
+    </w:p>
+    <w:p>
+      <w:r>
+        <w:rPr>
+          <w:i/>
+          <w:iCs/>
+        </w:rPr>
         <w:t>What are Delegates? (C# Basics, Lambda, Action, Func)</w:t>
       </w:r>
       <w:r>
-        <w:t xml:space="preserve">. </w:t>
-      </w:r>
-      <w:r>
-        <w:t>2020</w:t>
-      </w:r>
-      <w:r>
-        <w:t xml:space="preserve">. YouTube video, added by </w:t>
-      </w:r>
-      <w:r>
-        <w:t>Code Monkey</w:t>
-      </w:r>
-      <w:r>
-        <w:t>.</w:t>
-      </w:r>
-      <w:r>
-        <w:t xml:space="preserve"> </w:t>
-      </w:r>
-      <w:r>
-        <w:t xml:space="preserve">[Online]. Available at: </w:t>
-      </w:r>
-      <w:hyperlink r:id="rId10" w:history="1">
+        <w:t xml:space="preserve">. 2020. YouTube video, added by Code Monkey. [Online]. Available at: </w:t>
+      </w:r>
+      <w:hyperlink r:id="rId11" w:history="1">
         <w:r>
           <w:rPr>
             <w:rStyle w:val="Hyperlink"/>
@@ -253,28 +350,7 @@
         </w:r>
       </w:hyperlink>
       <w:r>
-        <w:t xml:space="preserve"> </w:t>
-      </w:r>
-      <w:r>
-        <w:t xml:space="preserve">[Accessed </w:t>
-      </w:r>
-      <w:r>
-        <w:t>10</w:t>
-      </w:r>
-      <w:r>
-        <w:t xml:space="preserve"> </w:t>
-      </w:r>
-      <w:r>
-        <w:t>May</w:t>
-      </w:r>
-      <w:r>
-        <w:t xml:space="preserve"> </w:t>
-      </w:r>
-      <w:r>
-        <w:t>2024</w:t>
-      </w:r>
-      <w:r>
-        <w:t>].</w:t>
+        <w:t xml:space="preserve"> [Accessed 10 May 2024].</w:t>
       </w:r>
     </w:p>
     <w:sectPr>

</xml_diff>

<commit_message>
Hopefully made StartGameForm faster, also no more lambdas in it
</commit_message>
<xml_diff>
--- a/README/References.docx
+++ b/README/References.docx
@@ -100,14 +100,6 @@
       </w:r>
       <w:proofErr w:type="spellStart"/>
       <w:r>
-        <w:t>StartGameForm</w:t>
-      </w:r>
-      <w:proofErr w:type="spellEnd"/>
-      <w:r>
-        <w:t xml:space="preserve"> and </w:t>
-      </w:r>
-      <w:proofErr w:type="spellStart"/>
-      <w:r>
         <w:t>TurnPlayerForm</w:t>
       </w:r>
       <w:proofErr w:type="spellEnd"/>
@@ -219,11 +211,9 @@
       </w:r>
     </w:p>
     <w:p>
-      <w:proofErr w:type="spellStart"/>
-      <w:r>
-        <w:t>Mircrosoft</w:t>
-      </w:r>
-      <w:proofErr w:type="spellEnd"/>
+      <w:r>
+        <w:t>Microsoft</w:t>
+      </w:r>
       <w:r>
         <w:t xml:space="preserve">. [s.a.]. </w:t>
       </w:r>
@@ -281,67 +271,12 @@
           <w:i/>
           <w:iCs/>
         </w:rPr>
-        <w:t>Understand C# LAMBDA Expressions in only 2 minutes!</w:t>
-      </w:r>
-      <w:r>
-        <w:t xml:space="preserve">. 2023. YouTube video, added by </w:t>
-      </w:r>
-      <w:proofErr w:type="spellStart"/>
-      <w:r>
-        <w:t>tutorialsEU</w:t>
-      </w:r>
-      <w:proofErr w:type="spellEnd"/>
-      <w:r>
-        <w:t xml:space="preserve"> - C#</w:t>
-      </w:r>
-      <w:r>
-        <w:t xml:space="preserve">. [Online]. Available at: </w:t>
+        <w:t>What are Delegates? (C# Basics, Lambda, Action, Func)</w:t>
+      </w:r>
+      <w:r>
+        <w:t xml:space="preserve">. 2020. YouTube video, added by Code Monkey. [Online]. Available at: </w:t>
       </w:r>
       <w:hyperlink r:id="rId10" w:history="1">
-        <w:r>
-          <w:rPr>
-            <w:rStyle w:val="Hyperlink"/>
-          </w:rPr>
-          <w:t>https://www.youtube.com/watch?v=GSr7BpoMKBg</w:t>
-        </w:r>
-      </w:hyperlink>
-      <w:r>
-        <w:t xml:space="preserve"> </w:t>
-      </w:r>
-      <w:r>
-        <w:t xml:space="preserve">[Accessed </w:t>
-      </w:r>
-      <w:r>
-        <w:t>10</w:t>
-      </w:r>
-      <w:r>
-        <w:t xml:space="preserve"> </w:t>
-      </w:r>
-      <w:r>
-        <w:t>May</w:t>
-      </w:r>
-      <w:r>
-        <w:t xml:space="preserve"> </w:t>
-      </w:r>
-      <w:r>
-        <w:t>2024</w:t>
-      </w:r>
-      <w:r>
-        <w:t>].</w:t>
-      </w:r>
-    </w:p>
-    <w:p>
-      <w:r>
-        <w:rPr>
-          <w:i/>
-          <w:iCs/>
-        </w:rPr>
-        <w:t>What are Delegates? (C# Basics, Lambda, Action, Func)</w:t>
-      </w:r>
-      <w:r>
-        <w:t xml:space="preserve">. 2020. YouTube video, added by Code Monkey. [Online]. Available at: </w:t>
-      </w:r>
-      <w:hyperlink r:id="rId11" w:history="1">
         <w:r>
           <w:rPr>
             <w:rStyle w:val="Hyperlink"/>

</xml_diff>